<commit_message>
chore: 🤖 update new feature and fix bug brand
</commit_message>
<xml_diff>
--- a/public/document/maucongvan.docx
+++ b/public/document/maucongvan.docx
@@ -335,7 +335,27 @@
           <w:szCs w:val="24"/>
           <w:lang w:val="vi-VN"/>
         </w:rPr>
-        <w:t>Kính gửi: Bộ phận hỗ trợ Zalo Official Account</w:t>
+        <w:t xml:space="preserve">Kính gửi: Bộ phận hỗ trợ </w:t>
+      </w:r>
+      <w:r>
+        <w:rPr>
+          <w:rFonts w:hint="default" w:ascii="Arial" w:hAnsi="Arial" w:eastAsia="Arial" w:cs="Arial"/>
+          <w:sz w:val="24"/>
+          <w:szCs w:val="24"/>
+          <w:lang w:val="en-US"/>
+        </w:rPr>
+        <w:t xml:space="preserve">Allure </w:t>
+      </w:r>
+      <w:bookmarkStart w:id="2" w:name="_GoBack"/>
+      <w:bookmarkEnd w:id="2"/>
+      <w:r>
+        <w:rPr>
+          <w:rFonts w:ascii="Arial" w:hAnsi="Arial" w:eastAsia="Arial" w:cs="Arial"/>
+          <w:sz w:val="24"/>
+          <w:szCs w:val="24"/>
+          <w:lang w:val="vi-VN"/>
+        </w:rPr>
+        <w:t>Official Account</w:t>
       </w:r>
     </w:p>
     <w:p>
@@ -449,8 +469,6 @@
         </w:rPr>
         <w:t xml:space="preserve"> </w:t>
       </w:r>
-      <w:bookmarkStart w:id="2" w:name="_GoBack"/>
-      <w:bookmarkEnd w:id="2"/>
     </w:p>
     <w:p>
       <w:pPr>
@@ -2375,15 +2393,6 @@
 </file>
 
 <file path=customXml/item1.xml><?xml version="1.0" encoding="utf-8"?>
-<?mso-contentType ?>
-<FormTemplates xmlns="http://schemas.microsoft.com/sharepoint/v3/contenttype/forms">
-  <Display>DocumentLibraryForm</Display>
-  <Edit>DocumentLibraryForm</Edit>
-  <New>DocumentLibraryForm</New>
-</FormTemplates>
-</file>
-
-<file path=customXml/item2.xml><?xml version="1.0" encoding="utf-8"?>
 <ct:contentTypeSchema xmlns:ct="http://schemas.microsoft.com/office/2006/metadata/contentType" xmlns:ma="http://schemas.microsoft.com/office/2006/metadata/properties/metaAttributes" ct:_="" ma:_="" ma:contentTypeName="Document" ma:contentTypeID="0x010100DFE59921ED43C5478623593E45CCF74B" ma:contentTypeVersion="10" ma:contentTypeDescription="Create a new document." ma:contentTypeScope="" ma:versionID="81126cafbededfeec56111904b86dc08">
   <xsd:schema xmlns:xsd="http://www.w3.org/2001/XMLSchema" xmlns:xs="http://www.w3.org/2001/XMLSchema" xmlns:p="http://schemas.microsoft.com/office/2006/metadata/properties" xmlns:ns3="8b54ab74-e66a-47fa-89b3-afde487d8be8" targetNamespace="http://schemas.microsoft.com/office/2006/metadata/properties" ma:root="true" ma:fieldsID="a5ea74e0487461ee6c68db1d08ec1bcf" ns3:_="">
     <xsd:import namespace="8b54ab74-e66a-47fa-89b3-afde487d8be8"/>
@@ -2567,38 +2576,47 @@
 </ct:contentTypeSchema>
 </file>
 
+<file path=customXml/item2.xml><?xml version="1.0" encoding="utf-8"?>
+<?mso-contentType ?>
+<FormTemplates xmlns="http://schemas.microsoft.com/sharepoint/v3/contenttype/forms">
+  <Display>DocumentLibraryForm</Display>
+  <Edit>DocumentLibraryForm</Edit>
+  <New>DocumentLibraryForm</New>
+</FormTemplates>
+</file>
+
 <file path=customXml/item3.xml><?xml version="1.0" encoding="utf-8"?>
+<p:properties xmlns:p="http://schemas.microsoft.com/office/2006/metadata/properties" xmlns:xsi="http://www.w3.org/2001/XMLSchema-instance" xmlns:pc="http://schemas.microsoft.com/office/infopath/2007/PartnerControls">
+  <documentManagement/>
+</p:properties>
+</file>
+
+<file path=customXml/item4.xml><?xml version="1.0" encoding="utf-8"?>
 <go:gDocsCustomXmlDataStorage xmlns:go="http://customooxmlschemas.google.com/" xmlns:r="http://schemas.openxmlformats.org/officeDocument/2006/relationships">
   <go:docsCustomData xmlns:go="http://customooxmlschemas.google.com/" roundtripDataSignature="AMtx7mg/ysNcF3hiO12ex1XP0aitN1tyvg==">AMUW2mXJZEhS4CY49KrnJtYTLVmOdFMmey0bxMZYhg9KFz+22EJil1GTyBql0ozB7UH4TpSXo7xyDgEupn9BHuiUxiq858U95ig3/vjr85k41mVq/ksfVUyvj4rkdy+ALf1+dLrPTXYqKpdU6u8WmauR2FyC2ntHVQ==</go:docsCustomData>
 </go:gDocsCustomXmlDataStorage>
 </file>
 
-<file path=customXml/item4.xml><?xml version="1.0" encoding="utf-8"?>
-<p:properties xmlns:p="http://schemas.microsoft.com/office/2006/metadata/properties" xmlns:xsi="http://www.w3.org/2001/XMLSchema-instance" xmlns:pc="http://schemas.microsoft.com/office/infopath/2007/PartnerControls">
-  <documentManagement/>
-</p:properties>
+<file path=customXml/itemProps1.xml><?xml version="1.0" encoding="utf-8"?>
+<ds:datastoreItem xmlns:ds="http://schemas.openxmlformats.org/officeDocument/2006/customXml" ds:itemID="{32194FF6-56B9-41B4-9EE6-D6D2343E4196}">
+  <ds:schemaRefs/>
+</ds:datastoreItem>
 </file>
 
-<file path=customXml/itemProps1.xml><?xml version="1.0" encoding="utf-8"?>
+<file path=customXml/itemProps2.xml><?xml version="1.0" encoding="utf-8"?>
 <ds:datastoreItem xmlns:ds="http://schemas.openxmlformats.org/officeDocument/2006/customXml" ds:itemID="{7DB383DF-E96E-43F1-B90A-ACBCAE0319D6}">
   <ds:schemaRefs/>
 </ds:datastoreItem>
 </file>
 
-<file path=customXml/itemProps2.xml><?xml version="1.0" encoding="utf-8"?>
-<ds:datastoreItem xmlns:ds="http://schemas.openxmlformats.org/officeDocument/2006/customXml" ds:itemID="{32194FF6-56B9-41B4-9EE6-D6D2343E4196}">
-  <ds:schemaRefs/>
-</ds:datastoreItem>
-</file>
-
 <file path=customXml/itemProps3.xml><?xml version="1.0" encoding="utf-8"?>
-<ds:datastoreItem xmlns:ds="http://schemas.openxmlformats.org/officeDocument/2006/customXml" ds:itemID="{11111111-1234-1234-1234-123412341234}">
+<ds:datastoreItem xmlns:ds="http://schemas.openxmlformats.org/officeDocument/2006/customXml" ds:itemID="{57D8B7B7-BD04-4768-8512-E53DA49E4C7D}">
   <ds:schemaRefs/>
 </ds:datastoreItem>
 </file>
 
 <file path=customXml/itemProps4.xml><?xml version="1.0" encoding="utf-8"?>
-<ds:datastoreItem xmlns:ds="http://schemas.openxmlformats.org/officeDocument/2006/customXml" ds:itemID="{57D8B7B7-BD04-4768-8512-E53DA49E4C7D}">
+<ds:datastoreItem xmlns:ds="http://schemas.openxmlformats.org/officeDocument/2006/customXml" ds:itemID="{11111111-1234-1234-1234-123412341234}">
   <ds:schemaRefs/>
 </ds:datastoreItem>
 </file>
</xml_diff>